<commit_message>
uploaded IEEE 830 template
</commit_message>
<xml_diff>
--- a/Project Requirements/requirements.docx
+++ b/Project Requirements/requirements.docx
@@ -53,6 +53,74 @@
           <w:sz w:val="20"/>
         </w:rPr>
       </w:pPr>
+      <w:r>
+        <w:rPr>
+          <w:rFonts w:ascii="Times New Roman" w:hAnsi="Times New Roman" w:cs="Times New Roman"/>
+          <w:sz w:val="20"/>
+        </w:rPr>
+        <w:tab/>
+        <w:t>-Forge</w:t>
+      </w:r>
+    </w:p>
+    <w:p>
+      <w:pPr>
+        <w:pStyle w:val="NoSpacing"/>
+        <w:rPr>
+          <w:rFonts w:ascii="Times New Roman" w:hAnsi="Times New Roman" w:cs="Times New Roman"/>
+          <w:sz w:val="20"/>
+        </w:rPr>
+      </w:pPr>
+      <w:r>
+        <w:rPr>
+          <w:rFonts w:ascii="Times New Roman" w:hAnsi="Times New Roman" w:cs="Times New Roman"/>
+          <w:sz w:val="20"/>
+        </w:rPr>
+        <w:tab/>
+        <w:t>-VR</w:t>
+      </w:r>
+    </w:p>
+    <w:p>
+      <w:pPr>
+        <w:pStyle w:val="NoSpacing"/>
+        <w:rPr>
+          <w:rFonts w:ascii="Times New Roman" w:hAnsi="Times New Roman" w:cs="Times New Roman"/>
+          <w:sz w:val="20"/>
+        </w:rPr>
+      </w:pPr>
+      <w:r>
+        <w:rPr>
+          <w:rFonts w:ascii="Times New Roman" w:hAnsi="Times New Roman" w:cs="Times New Roman"/>
+          <w:sz w:val="20"/>
+        </w:rPr>
+        <w:tab/>
+        <w:t>-CAD/3D</w:t>
+      </w:r>
+    </w:p>
+    <w:p>
+      <w:pPr>
+        <w:pStyle w:val="NoSpacing"/>
+        <w:rPr>
+          <w:rFonts w:ascii="Times New Roman" w:hAnsi="Times New Roman" w:cs="Times New Roman"/>
+          <w:sz w:val="20"/>
+        </w:rPr>
+      </w:pPr>
+      <w:r>
+        <w:rPr>
+          <w:rFonts w:ascii="Times New Roman" w:hAnsi="Times New Roman" w:cs="Times New Roman"/>
+          <w:sz w:val="20"/>
+        </w:rPr>
+        <w:tab/>
+        <w:t>-</w:t>
+      </w:r>
+    </w:p>
+    <w:p>
+      <w:pPr>
+        <w:pStyle w:val="NoSpacing"/>
+        <w:rPr>
+          <w:rFonts w:ascii="Times New Roman" w:hAnsi="Times New Roman" w:cs="Times New Roman"/>
+          <w:sz w:val="20"/>
+        </w:rPr>
+      </w:pPr>
     </w:p>
     <w:p>
       <w:pPr>
@@ -212,13 +280,6 @@
           <w:sz w:val="20"/>
         </w:rPr>
       </w:pPr>
-      <w:r>
-        <w:rPr>
-          <w:rFonts w:ascii="Times New Roman" w:hAnsi="Times New Roman" w:cs="Times New Roman"/>
-          <w:sz w:val="20"/>
-        </w:rPr>
-        <w:t>Abstract required</w:t>
-      </w:r>
       <w:bookmarkStart w:id="0" w:name="_GoBack"/>
       <w:bookmarkEnd w:id="0"/>
     </w:p>

</xml_diff>